<commit_message>
I fixed the look of the application to something that looks much better. I think the css looks much better than it originally looked
</commit_message>
<xml_diff>
--- a/Fluency and Behavior/Fluency Review Week 12.docx
+++ b/Fluency and Behavior/Fluency Review Week 12.docx
@@ -10,79 +10,79 @@
           <w:sz w:val="32"/>
         </w:rPr>
       </w:pPr>
-      <w:r>
-        <w:rPr>
-          <w:b/>
-          <w:sz w:val="32"/>
-        </w:rPr>
-        <w:t>Fluency Review Template</w:t>
-      </w:r>
-    </w:p>
-    <w:p/>
-    <w:p>
-      <w:r>
-        <w:rPr>
-          <w:b/>
-          <w:sz w:val="28"/>
-        </w:rPr>
-        <w:t>Name:</w:t>
-      </w:r>
-      <w:r>
-        <w:rPr>
-          <w:sz w:val="28"/>
-        </w:rPr>
-        <w:t xml:space="preserve"> </w:t>
-      </w:r>
-      <w:r>
-        <w:t>Orson</w:t>
-      </w:r>
-    </w:p>
-    <w:p>
-      <w:r>
-        <w:rPr>
-          <w:b/>
-          <w:sz w:val="28"/>
-        </w:rPr>
-        <w:t>Date:</w:t>
-      </w:r>
-      <w:r>
-        <w:rPr>
-          <w:sz w:val="28"/>
-        </w:rPr>
-        <w:t xml:space="preserve"> </w:t>
-      </w:r>
-      <w:r>
-        <w:t>1</w:t>
-      </w:r>
-      <w:r>
-        <w:t>2</w:t>
-      </w:r>
-      <w:r>
-        <w:t>/2/17</w:t>
-      </w:r>
-    </w:p>
-    <w:p>
-      <w:r>
-        <w:rPr>
-          <w:b/>
-          <w:sz w:val="28"/>
-        </w:rPr>
-        <w:t>Week:</w:t>
-      </w:r>
-      <w:r>
-        <w:rPr>
-          <w:sz w:val="28"/>
-        </w:rPr>
-        <w:t xml:space="preserve"> </w:t>
-      </w:r>
-      <w:r>
-        <w:t>1</w:t>
-      </w:r>
-      <w:r>
-        <w:t>2</w:t>
-      </w:r>
       <w:bookmarkStart w:id="0" w:name="_GoBack"/>
       <w:bookmarkEnd w:id="0"/>
+      <w:r>
+        <w:rPr>
+          <w:b/>
+          <w:sz w:val="32"/>
+        </w:rPr>
+        <w:t>Fluency Review Template</w:t>
+      </w:r>
+    </w:p>
+    <w:p/>
+    <w:p>
+      <w:r>
+        <w:rPr>
+          <w:b/>
+          <w:sz w:val="28"/>
+        </w:rPr>
+        <w:t>Name:</w:t>
+      </w:r>
+      <w:r>
+        <w:rPr>
+          <w:sz w:val="28"/>
+        </w:rPr>
+        <w:t xml:space="preserve"> </w:t>
+      </w:r>
+      <w:r>
+        <w:t>Orson</w:t>
+      </w:r>
+    </w:p>
+    <w:p>
+      <w:r>
+        <w:rPr>
+          <w:b/>
+          <w:sz w:val="28"/>
+        </w:rPr>
+        <w:t>Date:</w:t>
+      </w:r>
+      <w:r>
+        <w:rPr>
+          <w:sz w:val="28"/>
+        </w:rPr>
+        <w:t xml:space="preserve"> </w:t>
+      </w:r>
+      <w:r>
+        <w:t>1</w:t>
+      </w:r>
+      <w:r>
+        <w:t>2</w:t>
+      </w:r>
+      <w:r>
+        <w:t>/2/17</w:t>
+      </w:r>
+    </w:p>
+    <w:p>
+      <w:r>
+        <w:rPr>
+          <w:b/>
+          <w:sz w:val="28"/>
+        </w:rPr>
+        <w:t>Week:</w:t>
+      </w:r>
+      <w:r>
+        <w:rPr>
+          <w:sz w:val="28"/>
+        </w:rPr>
+        <w:t xml:space="preserve"> </w:t>
+      </w:r>
+      <w:r>
+        <w:t>1</w:t>
+      </w:r>
+      <w:r>
+        <w:t>2</w:t>
+      </w:r>
     </w:p>
     <w:p/>
     <w:p/>

</xml_diff>

<commit_message>
Made a change to my index to link directly to my app page.
</commit_message>
<xml_diff>
--- a/Fluency and Behavior/Fluency Review Week 12.docx
+++ b/Fluency and Behavior/Fluency Review Week 12.docx
@@ -10,184 +10,126 @@
           <w:sz w:val="32"/>
         </w:rPr>
       </w:pPr>
+      <w:r>
+        <w:rPr>
+          <w:b/>
+          <w:sz w:val="32"/>
+        </w:rPr>
+        <w:t>Fluency Review Template</w:t>
+      </w:r>
+    </w:p>
+    <w:p/>
+    <w:p>
+      <w:r>
+        <w:rPr>
+          <w:b/>
+          <w:sz w:val="28"/>
+        </w:rPr>
+        <w:t>Name:</w:t>
+      </w:r>
+      <w:r>
+        <w:rPr>
+          <w:sz w:val="28"/>
+        </w:rPr>
+        <w:t xml:space="preserve"> </w:t>
+      </w:r>
+      <w:r>
+        <w:t>Orson</w:t>
+      </w:r>
+    </w:p>
+    <w:p>
+      <w:r>
+        <w:rPr>
+          <w:b/>
+          <w:sz w:val="28"/>
+        </w:rPr>
+        <w:t>Date:</w:t>
+      </w:r>
+      <w:r>
+        <w:rPr>
+          <w:sz w:val="28"/>
+        </w:rPr>
+        <w:t xml:space="preserve"> </w:t>
+      </w:r>
+      <w:r>
+        <w:t>12/2/17</w:t>
+      </w:r>
+    </w:p>
+    <w:p>
+      <w:r>
+        <w:rPr>
+          <w:b/>
+          <w:sz w:val="28"/>
+        </w:rPr>
+        <w:t>Week:</w:t>
+      </w:r>
+      <w:r>
+        <w:rPr>
+          <w:sz w:val="28"/>
+        </w:rPr>
+        <w:t xml:space="preserve"> </w:t>
+      </w:r>
+      <w:r>
+        <w:t>1</w:t>
+      </w:r>
+      <w:r>
+        <w:t>3</w:t>
+      </w:r>
+    </w:p>
+    <w:p/>
+    <w:p/>
+    <w:p>
+      <w:r>
+        <w:rPr>
+          <w:b/>
+          <w:sz w:val="28"/>
+        </w:rPr>
+        <w:t>Coding Topic:</w:t>
+      </w:r>
+      <w:r>
+        <w:rPr>
+          <w:sz w:val="28"/>
+        </w:rPr>
+        <w:t xml:space="preserve"> </w:t>
+      </w:r>
+      <w:r>
+        <w:rPr>
+          <w:sz w:val="28"/>
+        </w:rPr>
+        <w:t>My Application</w:t>
+      </w:r>
+    </w:p>
+    <w:p>
+      <w:pPr>
+        <w:rPr>
+          <w:sz w:val="21"/>
+        </w:rPr>
+      </w:pPr>
+      <w:r>
+        <w:rPr>
+          <w:b/>
+          <w:sz w:val="28"/>
+        </w:rPr>
+        <w:t xml:space="preserve">Description of </w:t>
+      </w:r>
+      <w:proofErr w:type="spellStart"/>
+      <w:r>
+        <w:rPr>
+          <w:b/>
+          <w:sz w:val="28"/>
+        </w:rPr>
+        <w:t>Understanding</w:t>
+      </w:r>
+      <w:r>
+        <w:rPr>
+          <w:b/>
+          <w:sz w:val="28"/>
+        </w:rPr>
+        <w:t>T</w:t>
+      </w:r>
       <w:bookmarkStart w:id="0" w:name="_GoBack"/>
       <w:bookmarkEnd w:id="0"/>
-      <w:r>
-        <w:rPr>
-          <w:b/>
-          <w:sz w:val="32"/>
-        </w:rPr>
-        <w:t>Fluency Review Template</w:t>
-      </w:r>
-    </w:p>
-    <w:p/>
-    <w:p>
-      <w:r>
-        <w:rPr>
-          <w:b/>
-          <w:sz w:val="28"/>
-        </w:rPr>
-        <w:t>Name:</w:t>
-      </w:r>
-      <w:r>
-        <w:rPr>
-          <w:sz w:val="28"/>
-        </w:rPr>
-        <w:t xml:space="preserve"> </w:t>
-      </w:r>
-      <w:r>
-        <w:t>Orson</w:t>
-      </w:r>
-    </w:p>
-    <w:p>
-      <w:r>
-        <w:rPr>
-          <w:b/>
-          <w:sz w:val="28"/>
-        </w:rPr>
-        <w:t>Date:</w:t>
-      </w:r>
-      <w:r>
-        <w:rPr>
-          <w:sz w:val="28"/>
-        </w:rPr>
-        <w:t xml:space="preserve"> </w:t>
-      </w:r>
-      <w:r>
-        <w:t>1</w:t>
-      </w:r>
-      <w:r>
-        <w:t>2</w:t>
-      </w:r>
-      <w:r>
-        <w:t>/2/17</w:t>
-      </w:r>
-    </w:p>
-    <w:p>
-      <w:r>
-        <w:rPr>
-          <w:b/>
-          <w:sz w:val="28"/>
-        </w:rPr>
-        <w:t>Week:</w:t>
-      </w:r>
-      <w:r>
-        <w:rPr>
-          <w:sz w:val="28"/>
-        </w:rPr>
-        <w:t xml:space="preserve"> </w:t>
-      </w:r>
-      <w:r>
-        <w:t>1</w:t>
-      </w:r>
-      <w:r>
-        <w:t>2</w:t>
-      </w:r>
-    </w:p>
-    <w:p/>
-    <w:p/>
-    <w:p>
-      <w:r>
-        <w:rPr>
-          <w:b/>
-          <w:sz w:val="28"/>
-        </w:rPr>
-        <w:t>Coding Topic:</w:t>
-      </w:r>
-      <w:r>
-        <w:rPr>
-          <w:sz w:val="28"/>
-        </w:rPr>
-        <w:t xml:space="preserve"> </w:t>
-      </w:r>
-      <w:r>
-        <w:rPr>
-          <w:sz w:val="28"/>
-        </w:rPr>
-        <w:t>My Application</w:t>
-      </w:r>
-    </w:p>
-    <w:p>
-      <w:pPr>
-        <w:rPr>
-          <w:sz w:val="21"/>
-        </w:rPr>
-      </w:pPr>
-      <w:r>
-        <w:rPr>
-          <w:b/>
-          <w:sz w:val="28"/>
-        </w:rPr>
-        <w:t>Description of Understanding:</w:t>
-      </w:r>
-      <w:r>
-        <w:rPr>
-          <w:sz w:val="28"/>
-        </w:rPr>
-        <w:t xml:space="preserve"> </w:t>
-      </w:r>
-      <w:r>
-        <w:rPr>
-          <w:sz w:val="28"/>
-        </w:rPr>
-        <w:t xml:space="preserve">I took the time to make my application </w:t>
-      </w:r>
-      <w:proofErr w:type="gramStart"/>
-      <w:r>
-        <w:rPr>
-          <w:sz w:val="28"/>
-        </w:rPr>
-        <w:t>actually function</w:t>
-      </w:r>
-      <w:proofErr w:type="gramEnd"/>
-      <w:r>
-        <w:rPr>
-          <w:sz w:val="28"/>
-        </w:rPr>
-        <w:t xml:space="preserve">. I </w:t>
-      </w:r>
-      <w:proofErr w:type="gramStart"/>
-      <w:r>
-        <w:rPr>
-          <w:sz w:val="28"/>
-        </w:rPr>
-        <w:t>have to</w:t>
-      </w:r>
-      <w:proofErr w:type="gramEnd"/>
-      <w:r>
-        <w:rPr>
-          <w:sz w:val="28"/>
-        </w:rPr>
-        <w:t xml:space="preserve"> admit it is really cool that I am able to make this a reality. I had an Idea and I made it! The CSS looks pretty good, I think that it turned out </w:t>
-      </w:r>
-      <w:proofErr w:type="gramStart"/>
-      <w:r>
-        <w:rPr>
-          <w:sz w:val="28"/>
-        </w:rPr>
-        <w:t>really well</w:t>
-      </w:r>
-      <w:proofErr w:type="gramEnd"/>
-      <w:r>
-        <w:rPr>
-          <w:sz w:val="28"/>
-        </w:rPr>
-        <w:t xml:space="preserve">. I used local storage to save the state of the users list of bills. Really this could be a checklist application for anything you wanted. I focused on making it </w:t>
-      </w:r>
-      <w:proofErr w:type="gramStart"/>
-      <w:r>
-        <w:rPr>
-          <w:sz w:val="28"/>
-        </w:rPr>
-        <w:t>for the purpose of</w:t>
-      </w:r>
-      <w:proofErr w:type="gramEnd"/>
-      <w:r>
-        <w:rPr>
-          <w:sz w:val="28"/>
-        </w:rPr>
-        <w:t xml:space="preserve"> remembering to pay bills. Animations are used to make the effect pop after a user uses the checkbox. It still needs a few tweaks. </w:t>
-      </w:r>
+      <w:proofErr w:type="spellEnd"/>
     </w:p>
     <w:p>
       <w:r>

</xml_diff>